<commit_message>
Version 1.1 Documentación con Diagrama ER y problemática
</commit_message>
<xml_diff>
--- a/documentacion/Reporte.docx
+++ b/documentacion/Reporte.docx
@@ -290,16 +290,10 @@
         <w:t>Juárez</w:t>
       </w:r>
       <w:r>
-        <w:t xml:space="preserve"> Barrios</w:t>
-      </w:r>
-      <w:r>
-        <w:t xml:space="preserve"> Axel</w:t>
-      </w:r>
-      <w:r>
-        <w:t xml:space="preserve"> </w:t>
-      </w:r>
-      <w:r>
-        <w:t xml:space="preserve">Nicolas </w:t>
+        <w:t xml:space="preserve"> Barrios Axel</w:t>
+      </w:r>
+      <w:r>
+        <w:t xml:space="preserve"> Nicolas </w:t>
       </w:r>
     </w:p>
     <w:p>
@@ -416,13 +410,11 @@
         <w:pStyle w:val="Ttulo1"/>
       </w:pPr>
       <w:bookmarkStart w:id="0" w:name="_Toc216638432"/>
-      <w:proofErr w:type="spellStart"/>
       <w:r>
         <w:lastRenderedPageBreak/>
         <w:t>Indice</w:t>
       </w:r>
       <w:bookmarkEnd w:id="0"/>
-      <w:proofErr w:type="spellEnd"/>
       <w:r>
         <w:t xml:space="preserve"> </w:t>
       </w:r>
@@ -430,7 +422,13 @@
     <w:sdt>
       <w:sdtPr>
         <w:rPr>
-          <w:lang w:val="es-ES"/>
+          <w:rFonts w:asciiTheme="minorHAnsi" w:eastAsiaTheme="minorHAnsi" w:hAnsiTheme="minorHAnsi" w:cstheme="minorBidi"/>
+          <w:color w:val="auto"/>
+          <w:kern w:val="2"/>
+          <w:sz w:val="24"/>
+          <w:szCs w:val="24"/>
+          <w:lang w:val="es-ES" w:eastAsia="en-US"/>
+          <w14:ligatures w14:val="standardContextual"/>
         </w:rPr>
         <w:id w:val="-374996795"/>
         <w:docPartObj>
@@ -440,15 +438,8 @@
       </w:sdtPr>
       <w:sdtEndPr>
         <w:rPr>
-          <w:rFonts w:asciiTheme="minorHAnsi" w:eastAsiaTheme="minorHAnsi" w:hAnsiTheme="minorHAnsi" w:cstheme="minorBidi"/>
           <w:b/>
           <w:bCs/>
-          <w:color w:val="auto"/>
-          <w:kern w:val="2"/>
-          <w:sz w:val="24"/>
-          <w:szCs w:val="24"/>
-          <w:lang w:eastAsia="en-US"/>
-          <w14:ligatures w14:val="standardContextual"/>
         </w:rPr>
       </w:sdtEndPr>
       <w:sdtContent>
@@ -1374,13 +1365,11 @@
         <w:pStyle w:val="Ttulo1"/>
       </w:pPr>
       <w:bookmarkStart w:id="1" w:name="_Toc216638433"/>
-      <w:proofErr w:type="gramStart"/>
       <w:r>
         <w:lastRenderedPageBreak/>
         <w:t>Descripción del Problema a Resolver</w:t>
       </w:r>
       <w:bookmarkEnd w:id="1"/>
-      <w:proofErr w:type="gramEnd"/>
     </w:p>
     <w:p>
       <w:r>
@@ -1388,13 +1377,8 @@
       </w:r>
     </w:p>
     <w:p>
-      <w:proofErr w:type="spellStart"/>
-      <w:r>
-        <w:t>Uniersal</w:t>
-      </w:r>
-      <w:proofErr w:type="spellEnd"/>
-      <w:r>
-        <w:t xml:space="preserve"> Orlando se ha dado cuenta que ante grandes parques competencia como Disneyland requiere de un negocio dinámico altamente competitivo.</w:t>
+      <w:r>
+        <w:t>Uniersal Orlando se ha dado cuenta que ante grandes parques competencia como Disneyland requiere de un negocio dinámico altamente competitivo.</w:t>
       </w:r>
     </w:p>
     <w:p>
@@ -1442,13 +1426,8 @@
           <w:numId w:val="9"/>
         </w:numPr>
       </w:pPr>
-      <w:proofErr w:type="spellStart"/>
-      <w:r>
-        <w:t>Gestion</w:t>
-      </w:r>
-      <w:proofErr w:type="spellEnd"/>
-      <w:r>
-        <w:t xml:space="preserve"> Operacional ineficiente: La información sobre las atracciones, eventos y sus horarios están sujetos a actualizaciones manuales constantes, lo que tiene errores en la comunicación de horarios a los visitantes y dificulta la planificación operativa dentro de los parques.</w:t>
+      <w:r>
+        <w:t>Gestion Operacional ineficiente: La información sobre las atracciones, eventos y sus horarios están sujetos a actualizaciones manuales constantes, lo que tiene errores en la comunicación de horarios a los visitantes y dificulta la planificación operativa dentro de los parques.</w:t>
       </w:r>
     </w:p>
     <w:p>
@@ -1616,33 +1595,25 @@
       </w:pPr>
       <w:bookmarkStart w:id="5" w:name="_Toc216638437"/>
       <w:r>
-        <w:t xml:space="preserve">Poblar su base de datos, cada tabla debe contener 30 registros. Las tablas de tipo catálogos sólo los registros necesarios. Ejecutar el comando: </w:t>
-      </w:r>
-      <w:proofErr w:type="spellStart"/>
-      <w:r>
-        <w:t>select</w:t>
-      </w:r>
-      <w:proofErr w:type="spellEnd"/>
-      <w:r>
-        <w:t xml:space="preserve"> * </w:t>
-      </w:r>
-      <w:proofErr w:type="spellStart"/>
-      <w:r>
-        <w:t>from</w:t>
-      </w:r>
-      <w:proofErr w:type="spellEnd"/>
+        <w:t>Poblar su base de datos, cada tabla debe contener 30 registros. Las tablas de tipo catálogos sólo los registros necesarios. Ejecutar el comando: select * from nombre_tabla y colocar una pantalla con el contenido de sus tablas.</w:t>
+      </w:r>
+      <w:bookmarkEnd w:id="5"/>
       <w:r>
         <w:t xml:space="preserve"> </w:t>
       </w:r>
-      <w:proofErr w:type="spellStart"/>
-      <w:r>
-        <w:t>nombre_tabla</w:t>
-      </w:r>
-      <w:proofErr w:type="spellEnd"/>
-      <w:r>
-        <w:t xml:space="preserve"> y colocar una pantalla con el contenido de sus tablas.</w:t>
-      </w:r>
-      <w:bookmarkEnd w:id="5"/>
+    </w:p>
+    <w:p>
+      <w:pPr>
+        <w:pStyle w:val="Ttulo1"/>
+      </w:pPr>
+      <w:bookmarkStart w:id="6" w:name="_Toc216638438"/>
+      <w:r>
+        <w:t>Tres procedimientos almacenados (STORE PROCEDURES) que apoyen al cálculo de las consultas a la base de datos. Describir cada procedimiento, entregar código SQL y el resultado de ejecutar cada procedimiento</w:t>
+      </w:r>
+      <w:r>
+        <w:t>.</w:t>
+      </w:r>
+      <w:bookmarkEnd w:id="6"/>
       <w:r>
         <w:t xml:space="preserve"> </w:t>
       </w:r>
@@ -1651,14 +1622,32 @@
       <w:pPr>
         <w:pStyle w:val="Ttulo1"/>
       </w:pPr>
-      <w:bookmarkStart w:id="6" w:name="_Toc216638438"/>
-      <w:r>
-        <w:t>Tres procedimientos almacenados (STORE PROCEDURES) que apoyen al cálculo de las consultas a la base de datos. Describir cada procedimiento, entregar código SQL y el resultado de ejecutar cada procedimiento</w:t>
-      </w:r>
-      <w:r>
-        <w:t>.</w:t>
-      </w:r>
-      <w:bookmarkEnd w:id="6"/>
+      <w:bookmarkStart w:id="7" w:name="_Toc216638439"/>
+      <w:r>
+        <w:t>Tres vistas (CREATE VIEW) de acuerdo con la problemática a resolver. Descripción de la vista, entregar código SQL y el contenido de cada una de las vistas.</w:t>
+      </w:r>
+      <w:bookmarkEnd w:id="7"/>
+    </w:p>
+    <w:p>
+      <w:pPr>
+        <w:pStyle w:val="Ttulo1"/>
+      </w:pPr>
+      <w:bookmarkStart w:id="8" w:name="_Toc216638440"/>
+      <w:r>
+        <w:lastRenderedPageBreak/>
+        <w:t>Cinco consultas en SQL a la base de datos. Dos de ellas con funciones de agregación SUM, COUNT, GROUP BY. Las tres consultas restantes que involucren 3 o más tablas. Describir cada consulta, entregar código SQL , resultado de cada consulta y su correspondiente representación en álgebra relacional.</w:t>
+      </w:r>
+      <w:bookmarkEnd w:id="8"/>
+    </w:p>
+    <w:p>
+      <w:pPr>
+        <w:pStyle w:val="Ttulo1"/>
+      </w:pPr>
+      <w:bookmarkStart w:id="9" w:name="_Toc216638441"/>
+      <w:r>
+        <w:t>Dos disparadores (triggers)usando AFTER y BEFORE. Describir cada disparador, entregar código SQL, resultado del disparador. 5 13</w:t>
+      </w:r>
+      <w:bookmarkEnd w:id="9"/>
       <w:r>
         <w:t xml:space="preserve"> </w:t>
       </w:r>
@@ -1667,73 +1656,59 @@
       <w:pPr>
         <w:pStyle w:val="Ttulo1"/>
       </w:pPr>
-      <w:bookmarkStart w:id="7" w:name="_Toc216638439"/>
-      <w:r>
-        <w:t>Tres vistas (CREATE VIEW) de acuerdo con la problemática a resolver. Descripción de la vista, entregar código SQL y el contenido de cada una de las vistas.</w:t>
-      </w:r>
-      <w:bookmarkEnd w:id="7"/>
+      <w:bookmarkStart w:id="10" w:name="_Toc216638442"/>
+      <w:r>
+        <w:t>Sistema de información con altas y modificaciones, por lo menos, a una de las tablas de la base de datos. Conectar su BD a la interfaz. Mostrar las pantallas de la interfaz de usuario con su respectiva descripción. Pueden hacer uso de XAMPP, Java o cualquier otra que tengan dominio.</w:t>
+      </w:r>
+      <w:bookmarkEnd w:id="10"/>
     </w:p>
     <w:p>
       <w:pPr>
         <w:pStyle w:val="Ttulo1"/>
       </w:pPr>
-      <w:bookmarkStart w:id="8" w:name="_Toc216638440"/>
+      <w:bookmarkStart w:id="11" w:name="_Toc216638443"/>
+      <w:r>
+        <w:t>Descripción de las tecnologías utilizadas para el desarrollo del Sistema.</w:t>
+      </w:r>
+      <w:bookmarkEnd w:id="11"/>
+      <w:r>
+        <w:t xml:space="preserve"> </w:t>
+      </w:r>
+    </w:p>
+    <w:p>
+      <w:r>
+        <w:t>Netbeans IDE 28</w:t>
+      </w:r>
+    </w:p>
+    <w:p>
+      <w:r>
+        <w:t>JDK 25</w:t>
+      </w:r>
+    </w:p>
+    <w:p>
+      <w:r>
+        <w:t>Jakarta EE9</w:t>
+      </w:r>
+    </w:p>
+    <w:p>
+      <w:r>
+        <w:t>Apache Tomcat 9.0.70</w:t>
+      </w:r>
+    </w:p>
+    <w:p>
       <w:r>
         <w:lastRenderedPageBreak/>
-        <w:t xml:space="preserve">Cinco consultas en SQL a la base de datos. Dos de ellas con funciones de agregación SUM, COUNT, GROUP BY. Las tres consultas restantes que involucren 3 o más tablas. Describir cada consulta, entregar código </w:t>
-      </w:r>
-      <w:proofErr w:type="gramStart"/>
-      <w:r>
-        <w:t>SQL ,</w:t>
-      </w:r>
-      <w:proofErr w:type="gramEnd"/>
-      <w:r>
-        <w:t xml:space="preserve"> resultado de cada consulta y su correspondiente representación en álgebra relacional.</w:t>
-      </w:r>
-      <w:bookmarkEnd w:id="8"/>
-    </w:p>
-    <w:p>
-      <w:pPr>
-        <w:pStyle w:val="Ttulo1"/>
-      </w:pPr>
-      <w:bookmarkStart w:id="9" w:name="_Toc216638441"/>
-      <w:r>
-        <w:t>Dos disparadores (</w:t>
-      </w:r>
-      <w:proofErr w:type="spellStart"/>
-      <w:r>
-        <w:t>triggers</w:t>
-      </w:r>
-      <w:proofErr w:type="spellEnd"/>
-      <w:r>
-        <w:t>)usando AFTER y BEFORE. Describir cada disparador, entregar código SQL, resultado del disparador. 5 13</w:t>
-      </w:r>
-      <w:bookmarkEnd w:id="9"/>
-      <w:r>
-        <w:t xml:space="preserve"> </w:t>
-      </w:r>
-    </w:p>
-    <w:p>
-      <w:pPr>
-        <w:pStyle w:val="Ttulo1"/>
-      </w:pPr>
-      <w:bookmarkStart w:id="10" w:name="_Toc216638442"/>
-      <w:r>
-        <w:t>Sistema de información con altas y modificaciones, por lo menos, a una de las tablas de la base de datos. Conectar su BD a la interfaz. Mostrar las pantallas de la interfaz de usuario con su respectiva descripción. Pueden hacer uso de XAMPP, Java o cualquier otra que tengan dominio.</w:t>
-      </w:r>
-      <w:bookmarkEnd w:id="10"/>
-    </w:p>
-    <w:p>
-      <w:pPr>
-        <w:pStyle w:val="Ttulo1"/>
-      </w:pPr>
-      <w:bookmarkStart w:id="11" w:name="_Toc216638443"/>
-      <w:r>
-        <w:t>Descripción de las tecnologías utilizadas para el desarrollo del Sistema.</w:t>
-      </w:r>
-      <w:bookmarkEnd w:id="11"/>
-      <w:r>
-        <w:t xml:space="preserve"> </w:t>
+        <w:t>Git</w:t>
+      </w:r>
+    </w:p>
+    <w:p>
+      <w:r>
+        <w:t>MySQL 9.5.0</w:t>
+      </w:r>
+    </w:p>
+    <w:p>
+      <w:r>
+        <w:t>Github</w:t>
       </w:r>
     </w:p>
     <w:p>
@@ -3393,6 +3368,7 @@
   <w:style w:type="character" w:default="1" w:styleId="Fuentedeprrafopredeter">
     <w:name w:val="Default Paragraph Font"/>
     <w:uiPriority w:val="1"/>
+    <w:semiHidden/>
     <w:unhideWhenUsed/>
   </w:style>
   <w:style w:type="table" w:default="1" w:styleId="Tablanormal">
@@ -4124,15 +4100,18 @@
 </file>
 
 <file path=customXml/item1.xml><?xml version="1.0" encoding="utf-8"?>
-<?mso-contentType ?>
-<FormTemplates xmlns="http://schemas.microsoft.com/sharepoint/v3/contenttype/forms">
-  <Display>DocumentLibraryForm</Display>
-  <Edit>DocumentLibraryForm</Edit>
-  <New>DocumentLibraryForm</New>
-</FormTemplates>
+<b:Sources xmlns:b="http://schemas.openxmlformats.org/officeDocument/2006/bibliography" xmlns="http://schemas.openxmlformats.org/officeDocument/2006/bibliography" SelectedStyle="\APASixthEditionOfficeOnline.xsl" StyleName="APA" Version="6"/>
 </file>
 
 <file path=customXml/item2.xml><?xml version="1.0" encoding="utf-8"?>
+<p:properties xmlns:p="http://schemas.microsoft.com/office/2006/metadata/properties" xmlns:xsi="http://www.w3.org/2001/XMLSchema-instance" xmlns:pc="http://schemas.microsoft.com/office/infopath/2007/PartnerControls">
+  <documentManagement>
+    <ReferenceId xmlns="09efae1a-9ee4-4fcb-877d-109aa167ae77" xsi:nil="true"/>
+  </documentManagement>
+</p:properties>
+</file>
+
+<file path=customXml/item3.xml><?xml version="1.0" encoding="utf-8"?>
 <ct:contentTypeSchema xmlns:ct="http://schemas.microsoft.com/office/2006/metadata/contentType" xmlns:ma="http://schemas.microsoft.com/office/2006/metadata/properties/metaAttributes" ct:_="" ma:_="" ma:contentTypeName="Documento" ma:contentTypeID="0x0101007EC74246ADAED549BDC89CA563EC6B45" ma:contentTypeVersion="1" ma:contentTypeDescription="Crear nuevo documento." ma:contentTypeScope="" ma:versionID="bf3894f1118008f041e9cac0df19ea0d">
   <xsd:schema xmlns:xsd="http://www.w3.org/2001/XMLSchema" xmlns:xs="http://www.w3.org/2001/XMLSchema" xmlns:p="http://schemas.microsoft.com/office/2006/metadata/properties" xmlns:ns2="09efae1a-9ee4-4fcb-877d-109aa167ae77" targetNamespace="http://schemas.microsoft.com/office/2006/metadata/properties" ma:root="true" ma:fieldsID="ad56729409f22f63b2006fe0b79e00ca" ns2:_="">
     <xsd:import namespace="09efae1a-9ee4-4fcb-877d-109aa167ae77"/>
@@ -4258,27 +4237,34 @@
 </ct:contentTypeSchema>
 </file>
 
-<file path=customXml/item3.xml><?xml version="1.0" encoding="utf-8"?>
-<p:properties xmlns:p="http://schemas.microsoft.com/office/2006/metadata/properties" xmlns:xsi="http://www.w3.org/2001/XMLSchema-instance" xmlns:pc="http://schemas.microsoft.com/office/infopath/2007/PartnerControls">
-  <documentManagement>
-    <ReferenceId xmlns="09efae1a-9ee4-4fcb-877d-109aa167ae77" xsi:nil="true"/>
-  </documentManagement>
-</p:properties>
-</file>
-
 <file path=customXml/item4.xml><?xml version="1.0" encoding="utf-8"?>
-<b:Sources xmlns:b="http://schemas.openxmlformats.org/officeDocument/2006/bibliography" xmlns="http://schemas.openxmlformats.org/officeDocument/2006/bibliography" SelectedStyle="\APASixthEditionOfficeOnline.xsl" StyleName="APA" Version="6"/>
+<?mso-contentType ?>
+<FormTemplates xmlns="http://schemas.microsoft.com/sharepoint/v3/contenttype/forms">
+  <Display>DocumentLibraryForm</Display>
+  <Edit>DocumentLibraryForm</Edit>
+  <New>DocumentLibraryForm</New>
+</FormTemplates>
 </file>
 
 <file path=customXml/itemProps1.xml><?xml version="1.0" encoding="utf-8"?>
-<ds:datastoreItem xmlns:ds="http://schemas.openxmlformats.org/officeDocument/2006/customXml" ds:itemID="{F8D8CE55-9791-4643-9C04-D9A2974DD424}">
+<ds:datastoreItem xmlns:ds="http://schemas.openxmlformats.org/officeDocument/2006/customXml" ds:itemID="{8ED87D45-699D-4DA1-BCBC-E398218313DF}">
   <ds:schemaRefs>
-    <ds:schemaRef ds:uri="http://schemas.microsoft.com/sharepoint/v3/contenttype/forms"/>
+    <ds:schemaRef ds:uri="http://schemas.openxmlformats.org/officeDocument/2006/bibliography"/>
   </ds:schemaRefs>
 </ds:datastoreItem>
 </file>
 
 <file path=customXml/itemProps2.xml><?xml version="1.0" encoding="utf-8"?>
+<ds:datastoreItem xmlns:ds="http://schemas.openxmlformats.org/officeDocument/2006/customXml" ds:itemID="{AE525A33-D6D9-4792-BB85-95091EB0B1D2}">
+  <ds:schemaRefs>
+    <ds:schemaRef ds:uri="http://schemas.microsoft.com/office/2006/metadata/properties"/>
+    <ds:schemaRef ds:uri="http://schemas.microsoft.com/office/infopath/2007/PartnerControls"/>
+    <ds:schemaRef ds:uri="09efae1a-9ee4-4fcb-877d-109aa167ae77"/>
+  </ds:schemaRefs>
+</ds:datastoreItem>
+</file>
+
+<file path=customXml/itemProps3.xml><?xml version="1.0" encoding="utf-8"?>
 <ds:datastoreItem xmlns:ds="http://schemas.openxmlformats.org/officeDocument/2006/customXml" ds:itemID="{8CD0B1A2-6443-4F72-84A0-1C7C4E0C5F06}">
   <ds:schemaRefs>
     <ds:schemaRef ds:uri="http://schemas.microsoft.com/office/2006/metadata/contentType"/>
@@ -4296,20 +4282,10 @@
 </ds:datastoreItem>
 </file>
 
-<file path=customXml/itemProps3.xml><?xml version="1.0" encoding="utf-8"?>
-<ds:datastoreItem xmlns:ds="http://schemas.openxmlformats.org/officeDocument/2006/customXml" ds:itemID="{AE525A33-D6D9-4792-BB85-95091EB0B1D2}">
+<file path=customXml/itemProps4.xml><?xml version="1.0" encoding="utf-8"?>
+<ds:datastoreItem xmlns:ds="http://schemas.openxmlformats.org/officeDocument/2006/customXml" ds:itemID="{F8D8CE55-9791-4643-9C04-D9A2974DD424}">
   <ds:schemaRefs>
-    <ds:schemaRef ds:uri="http://schemas.microsoft.com/office/2006/metadata/properties"/>
-    <ds:schemaRef ds:uri="http://schemas.microsoft.com/office/infopath/2007/PartnerControls"/>
-    <ds:schemaRef ds:uri="09efae1a-9ee4-4fcb-877d-109aa167ae77"/>
-  </ds:schemaRefs>
-</ds:datastoreItem>
-</file>
-
-<file path=customXml/itemProps4.xml><?xml version="1.0" encoding="utf-8"?>
-<ds:datastoreItem xmlns:ds="http://schemas.openxmlformats.org/officeDocument/2006/customXml" ds:itemID="{8ED87D45-699D-4DA1-BCBC-E398218313DF}">
-  <ds:schemaRefs>
-    <ds:schemaRef ds:uri="http://schemas.openxmlformats.org/officeDocument/2006/bibliography"/>
+    <ds:schemaRef ds:uri="http://schemas.microsoft.com/sharepoint/v3/contenttype/forms"/>
   </ds:schemaRefs>
 </ds:datastoreItem>
 </file>
</xml_diff>